<commit_message>
Fix bugs in formulas and datas.
</commit_message>
<xml_diff>
--- a/data/my_database/doc/Dispersion formulas.docx
+++ b/data/my_database/doc/Dispersion formulas.docx
@@ -2491,8 +2491,8 @@
                                 </w:rPr>
                                 <m:t>-</m:t>
                               </m:r>
-                              <m:sSubSup>
-                                <m:sSubSupPr>
+                              <m:sSub>
+                                <m:sSubPr>
                                   <m:ctrlPr>
                                     <w:rPr>
                                       <w:rFonts w:ascii="Cambria Math" w:hAnsi="Cambria Math" w:cs="Courier New"/>
@@ -2502,7 +2502,7 @@
                                       <w:lang w:eastAsia="ja-JP"/>
                                     </w:rPr>
                                   </m:ctrlPr>
-                                </m:sSubSupPr>
+                                </m:sSubPr>
                                 <m:e>
                                   <m:r>
                                     <w:rPr>
@@ -2525,18 +2525,7 @@
                                     <m:t>j</m:t>
                                   </m:r>
                                 </m:sub>
-                                <m:sup>
-                                  <m:r>
-                                    <w:rPr>
-                                      <w:rFonts w:ascii="Cambria Math" w:hAnsi="Cambria Math" w:cs="Courier New"/>
-                                      <w:sz w:val="22"/>
-                                      <w:szCs w:val="22"/>
-                                      <w:lang w:eastAsia="ja-JP"/>
-                                    </w:rPr>
-                                    <m:t>2</m:t>
-                                  </m:r>
-                                </m:sup>
-                              </m:sSubSup>
+                              </m:sSub>
                             </m:num>
                             <m:den>
                               <m:rad>
@@ -2724,8 +2713,8 @@
                                 </w:rPr>
                                 <m:t>+</m:t>
                               </m:r>
-                              <m:sSubSup>
-                                <m:sSubSupPr>
+                              <m:sSub>
+                                <m:sSubPr>
                                   <m:ctrlPr>
                                     <w:rPr>
                                       <w:rFonts w:ascii="Cambria Math" w:hAnsi="Cambria Math" w:cs="Courier New"/>
@@ -2735,7 +2724,7 @@
                                       <w:lang w:eastAsia="ja-JP"/>
                                     </w:rPr>
                                   </m:ctrlPr>
-                                </m:sSubSupPr>
+                                </m:sSubPr>
                                 <m:e>
                                   <m:r>
                                     <w:rPr>
@@ -2758,18 +2747,9 @@
                                     <m:t>j</m:t>
                                   </m:r>
                                 </m:sub>
-                                <m:sup>
-                                  <m:r>
-                                    <w:rPr>
-                                      <w:rFonts w:ascii="Cambria Math" w:hAnsi="Cambria Math" w:cs="Courier New"/>
-                                      <w:sz w:val="22"/>
-                                      <w:szCs w:val="22"/>
-                                      <w:lang w:eastAsia="ja-JP"/>
-                                    </w:rPr>
-                                    <m:t>2</m:t>
-                                  </m:r>
-                                </m:sup>
-                              </m:sSubSup>
+                              </m:sSub>
+                              <w:bookmarkStart w:id="0" w:name="_GoBack"/>
+                              <w:bookmarkEnd w:id="0"/>
                             </m:num>
                             <m:den>
                               <m:rad>
@@ -4017,8 +3997,6 @@
           <w:lang w:val="en-US" w:eastAsia="ja-JP"/>
         </w:rPr>
       </w:pPr>
-      <w:bookmarkStart w:id="0" w:name="_GoBack"/>
-      <w:bookmarkEnd w:id="0"/>
     </w:p>
     <w:sectPr>
       <w:pgSz w:w="12240" w:h="15840"/>

</xml_diff>